<commit_message>
Module 9 discussion completed
</commit_message>
<xml_diff>
--- a/Module9_Signal_Transduction/discussion/Module9_Yves_Greatti_discussion.docx
+++ b/Module9_Signal_Transduction/discussion/Module9_Yves_Greatti_discussion.docx
@@ -30,10 +30,19 @@
       </w:pPr>
       <w:r>
         <w:rPr>
-          <w:sz w:val="24"/>
-          <w:szCs w:val="24"/>
-        </w:rPr>
-        <w:t>NOTCH1 gene provides instructions for making the receptor protein Notch1.</w:t>
+          <w:b/>
+          <w:bCs/>
+          <w:sz w:val="24"/>
+          <w:szCs w:val="24"/>
+        </w:rPr>
+        <w:t>NOTCH1</w:t>
+      </w:r>
+      <w:r>
+        <w:rPr>
+          <w:sz w:val="24"/>
+          <w:szCs w:val="24"/>
+        </w:rPr>
+        <w:t xml:space="preserve"> gene provides instructions for making the receptor protein Notch1.</w:t>
       </w:r>
       <w:r>
         <w:rPr>
@@ -103,7 +112,21 @@
           <w:sz w:val="24"/>
           <w:szCs w:val="24"/>
         </w:rPr>
-        <w:t xml:space="preserve"> regulate cell growth, differentiation</w:t>
+        <w:t xml:space="preserve"> regulate cell growth, </w:t>
+      </w:r>
+      <w:r>
+        <w:rPr>
+          <w:sz w:val="24"/>
+          <w:szCs w:val="24"/>
+        </w:rPr>
+        <w:t xml:space="preserve">cell </w:t>
+      </w:r>
+      <w:r>
+        <w:rPr>
+          <w:sz w:val="24"/>
+          <w:szCs w:val="24"/>
+        </w:rPr>
+        <w:t>differentiation</w:t>
       </w:r>
       <w:r>
         <w:rPr>
@@ -111,6 +134,13 @@
           <w:szCs w:val="24"/>
         </w:rPr>
         <w:t xml:space="preserve">, division and </w:t>
+      </w:r>
+      <w:r>
+        <w:rPr>
+          <w:sz w:val="24"/>
+          <w:szCs w:val="24"/>
+        </w:rPr>
+        <w:t xml:space="preserve">cell </w:t>
       </w:r>
       <w:r>
         <w:rPr>
@@ -188,14 +218,44 @@
           <w:sz w:val="24"/>
           <w:szCs w:val="24"/>
         </w:rPr>
-        <w:t xml:space="preserve">Mutations in the PEST </w:t>
-      </w:r>
-      <w:r>
-        <w:rPr>
-          <w:sz w:val="24"/>
-          <w:szCs w:val="24"/>
-        </w:rPr>
-        <w:t xml:space="preserve">(Proline, Glutamic acid, Serine, and Threonine sequence acts as a signal peptide for protein degradation) </w:t>
+        <w:t xml:space="preserve">Mutations in the </w:t>
+      </w:r>
+      <w:r>
+        <w:rPr>
+          <w:b/>
+          <w:bCs/>
+          <w:sz w:val="24"/>
+          <w:szCs w:val="24"/>
+        </w:rPr>
+        <w:t>PEST</w:t>
+      </w:r>
+      <w:r>
+        <w:rPr>
+          <w:sz w:val="24"/>
+          <w:szCs w:val="24"/>
+        </w:rPr>
+        <w:t xml:space="preserve"> </w:t>
+      </w:r>
+      <w:r>
+        <w:rPr>
+          <w:sz w:val="24"/>
+          <w:szCs w:val="24"/>
+        </w:rPr>
+        <w:t>(Proline, Glutamic acid, Serine, and Threonine</w:t>
+      </w:r>
+      <w:r>
+        <w:rPr>
+          <w:sz w:val="24"/>
+          <w:szCs w:val="24"/>
+        </w:rPr>
+        <w:t xml:space="preserve"> (PEST)</w:t>
+      </w:r>
+      <w:r>
+        <w:rPr>
+          <w:sz w:val="24"/>
+          <w:szCs w:val="24"/>
+        </w:rPr>
+        <w:t xml:space="preserve"> sequence acts as a signal peptide for protein degradation) </w:t>
       </w:r>
       <w:r>
         <w:rPr>
@@ -230,7 +290,21 @@
           <w:sz w:val="24"/>
           <w:szCs w:val="24"/>
         </w:rPr>
-        <w:t xml:space="preserve"> which is indicated in </w:t>
+        <w:t xml:space="preserve"> which is </w:t>
+      </w:r>
+      <w:r>
+        <w:rPr>
+          <w:sz w:val="24"/>
+          <w:szCs w:val="24"/>
+        </w:rPr>
+        <w:t xml:space="preserve">represented </w:t>
+      </w:r>
+      <w:r>
+        <w:rPr>
+          <w:sz w:val="24"/>
+          <w:szCs w:val="24"/>
+        </w:rPr>
+        <w:t xml:space="preserve">in </w:t>
       </w:r>
       <w:r>
         <w:rPr>
@@ -255,7 +329,21 @@
           <w:sz w:val="24"/>
           <w:szCs w:val="24"/>
         </w:rPr>
-        <w:t>diagram.</w:t>
+        <w:t>diagram</w:t>
+      </w:r>
+      <w:r>
+        <w:rPr>
+          <w:sz w:val="24"/>
+          <w:szCs w:val="24"/>
+        </w:rPr>
+        <w:t xml:space="preserve"> below</w:t>
+      </w:r>
+      <w:r>
+        <w:rPr>
+          <w:sz w:val="24"/>
+          <w:szCs w:val="24"/>
+        </w:rPr>
+        <w:t>.</w:t>
       </w:r>
       <w:r>
         <w:rPr>
@@ -306,7 +394,7 @@
           <w:sz w:val="24"/>
           <w:szCs w:val="24"/>
         </w:rPr>
-        <w:t>-dependent degradation, increasing g NOTCH1 transcriptional activity by 40-fold.</w:t>
+        <w:t>-dependent degradation, increasing NOTCH1 transcriptional activity by 40-fold.</w:t>
       </w:r>
     </w:p>
     <w:p>
@@ -318,6 +406,8 @@
       </w:pPr>
       <w:r>
         <w:rPr>
+          <w:b/>
+          <w:bCs/>
           <w:sz w:val="24"/>
           <w:szCs w:val="24"/>
         </w:rPr>
@@ -325,6 +415,8 @@
       </w:r>
       <w:r>
         <w:rPr>
+          <w:b/>
+          <w:bCs/>
           <w:sz w:val="24"/>
           <w:szCs w:val="24"/>
         </w:rPr>
@@ -332,10 +424,19 @@
       </w:r>
       <w:r>
         <w:rPr>
-          <w:sz w:val="24"/>
-          <w:szCs w:val="24"/>
-        </w:rPr>
-        <w:t>inhibitors (GSIs) to inhibit NOTCH1 signaling have faced many challenges including gastrointestinal adverse effects</w:t>
+          <w:b/>
+          <w:bCs/>
+          <w:sz w:val="24"/>
+          <w:szCs w:val="24"/>
+        </w:rPr>
+        <w:t>inhibitors</w:t>
+      </w:r>
+      <w:r>
+        <w:rPr>
+          <w:sz w:val="24"/>
+          <w:szCs w:val="24"/>
+        </w:rPr>
+        <w:t xml:space="preserve"> (GSIs) to inhibit NOTCH1 signaling have faced many challenges including gastrointestinal adverse effects</w:t>
       </w:r>
       <w:r>
         <w:rPr>
@@ -351,22 +452,13 @@
         </w:rPr>
         <w:t xml:space="preserve">combined </w:t>
       </w:r>
-      <w:proofErr w:type="gramStart"/>
-      <w:r>
-        <w:rPr>
-          <w:sz w:val="24"/>
-          <w:szCs w:val="24"/>
-        </w:rPr>
-        <w:t xml:space="preserve">therapies </w:t>
-      </w:r>
-      <w:r>
-        <w:rPr>
-          <w:sz w:val="24"/>
-          <w:szCs w:val="24"/>
-        </w:rPr>
-        <w:t xml:space="preserve"> or</w:t>
-      </w:r>
-      <w:proofErr w:type="gramEnd"/>
+      <w:r>
+        <w:rPr>
+          <w:sz w:val="24"/>
+          <w:szCs w:val="24"/>
+        </w:rPr>
+        <w:t>therapies or</w:t>
+      </w:r>
       <w:r>
         <w:rPr>
           <w:sz w:val="24"/>
@@ -390,9 +482,9 @@
           <w:szCs w:val="24"/>
         </w:rPr>
         <w:drawing>
-          <wp:inline distT="0" distB="0" distL="0" distR="0" wp14:anchorId="6A848872" wp14:editId="0818FB6A">
+          <wp:inline distT="0" distB="0" distL="0" distR="0" wp14:anchorId="6A848872" wp14:editId="22180464">
             <wp:extent cx="5943600" cy="3198495"/>
-            <wp:effectExtent l="0" t="0" r="0" b="1905"/>
+            <wp:effectExtent l="25400" t="25400" r="25400" b="27305"/>
             <wp:docPr id="1" name="Picture 1"/>
             <wp:cNvGraphicFramePr>
               <a:graphicFrameLocks xmlns:a="http://schemas.openxmlformats.org/drawingml/2006/main" noChangeAspect="1"/>
@@ -424,6 +516,11 @@
                     <a:prstGeom prst="rect">
                       <a:avLst/>
                     </a:prstGeom>
+                    <a:ln w="19050">
+                      <a:solidFill>
+                        <a:srgbClr val="FF0000"/>
+                      </a:solidFill>
+                    </a:ln>
                   </pic:spPr>
                 </pic:pic>
               </a:graphicData>
@@ -447,12 +544,588 @@
           <w:szCs w:val="24"/>
         </w:rPr>
       </w:pPr>
-      <w:r>
-        <w:rPr>
-          <w:sz w:val="24"/>
-          <w:szCs w:val="24"/>
-        </w:rPr>
+    </w:p>
+    <w:p>
+      <w:pPr>
+        <w:rPr>
+          <w:sz w:val="24"/>
+          <w:szCs w:val="24"/>
+        </w:rPr>
+      </w:pPr>
+    </w:p>
+    <w:p>
+      <w:pPr>
+        <w:rPr>
+          <w:b/>
+          <w:bCs/>
+          <w:sz w:val="24"/>
+          <w:szCs w:val="24"/>
+        </w:rPr>
+      </w:pPr>
+      <w:r>
+        <w:rPr>
+          <w:b/>
+          <w:bCs/>
+          <w:sz w:val="24"/>
+          <w:szCs w:val="24"/>
+        </w:rPr>
+        <w:lastRenderedPageBreak/>
         <w:t>What else did you find interesting or useful about this database?</w:t>
+      </w:r>
+    </w:p>
+    <w:p>
+      <w:pPr>
+        <w:rPr>
+          <w:sz w:val="24"/>
+          <w:szCs w:val="24"/>
+        </w:rPr>
+      </w:pPr>
+      <w:r>
+        <w:rPr>
+          <w:sz w:val="24"/>
+          <w:szCs w:val="24"/>
+        </w:rPr>
+        <w:t xml:space="preserve">Initial starting point in </w:t>
+      </w:r>
+      <w:proofErr w:type="spellStart"/>
+      <w:r>
+        <w:rPr>
+          <w:i/>
+          <w:iCs/>
+          <w:sz w:val="24"/>
+          <w:szCs w:val="24"/>
+        </w:rPr>
+        <w:t>Reactome</w:t>
+      </w:r>
+      <w:proofErr w:type="spellEnd"/>
+      <w:r>
+        <w:rPr>
+          <w:sz w:val="24"/>
+          <w:szCs w:val="24"/>
+        </w:rPr>
+        <w:t xml:space="preserve"> is an event</w:t>
+      </w:r>
+      <w:r>
+        <w:rPr>
+          <w:sz w:val="24"/>
+          <w:szCs w:val="24"/>
+        </w:rPr>
+        <w:t xml:space="preserve"> or reaction</w:t>
+      </w:r>
+      <w:r>
+        <w:rPr>
+          <w:sz w:val="24"/>
+          <w:szCs w:val="24"/>
+        </w:rPr>
+        <w:t xml:space="preserve">, </w:t>
+      </w:r>
+      <w:r>
+        <w:rPr>
+          <w:sz w:val="24"/>
+          <w:szCs w:val="24"/>
+        </w:rPr>
+        <w:t xml:space="preserve">a series of connected reactions define a biological pathway. </w:t>
+      </w:r>
+      <w:r>
+        <w:rPr>
+          <w:sz w:val="24"/>
+          <w:szCs w:val="24"/>
+        </w:rPr>
+        <w:t xml:space="preserve"> </w:t>
+      </w:r>
+      <w:r>
+        <w:rPr>
+          <w:sz w:val="24"/>
+          <w:szCs w:val="24"/>
+        </w:rPr>
+        <w:t xml:space="preserve">The focus in </w:t>
+      </w:r>
+      <w:proofErr w:type="spellStart"/>
+      <w:r>
+        <w:rPr>
+          <w:i/>
+          <w:iCs/>
+          <w:sz w:val="24"/>
+          <w:szCs w:val="24"/>
+        </w:rPr>
+        <w:t>Reactome</w:t>
+      </w:r>
+      <w:proofErr w:type="spellEnd"/>
+      <w:r>
+        <w:rPr>
+          <w:sz w:val="24"/>
+          <w:szCs w:val="24"/>
+        </w:rPr>
+        <w:t xml:space="preserve"> is the human pathway, yet </w:t>
+      </w:r>
+      <w:r>
+        <w:rPr>
+          <w:sz w:val="24"/>
+          <w:szCs w:val="24"/>
+        </w:rPr>
+        <w:t>non-human pathways are inferred for ortholog proteins.</w:t>
+      </w:r>
+      <w:r>
+        <w:rPr>
+          <w:sz w:val="24"/>
+          <w:szCs w:val="24"/>
+        </w:rPr>
+        <w:t xml:space="preserve"> E</w:t>
+      </w:r>
+      <w:r>
+        <w:rPr>
+          <w:sz w:val="24"/>
+          <w:szCs w:val="24"/>
+        </w:rPr>
+        <w:t>vents are grouped into concepts which cover many areas in cellular biology like: immune system, neuronal system, including transport of small molecules or circadian Clock.</w:t>
+      </w:r>
+      <w:r>
+        <w:rPr>
+          <w:sz w:val="24"/>
+          <w:szCs w:val="24"/>
+        </w:rPr>
+        <w:t xml:space="preserve"> Each piece of information has been curated and </w:t>
+      </w:r>
+      <w:r>
+        <w:rPr>
+          <w:sz w:val="24"/>
+          <w:szCs w:val="24"/>
+        </w:rPr>
+        <w:t xml:space="preserve">supported by </w:t>
+      </w:r>
+      <w:r>
+        <w:rPr>
+          <w:sz w:val="24"/>
+          <w:szCs w:val="24"/>
+        </w:rPr>
+        <w:t>a variety of scientific literature</w:t>
+      </w:r>
+      <w:r>
+        <w:rPr>
+          <w:sz w:val="24"/>
+          <w:szCs w:val="24"/>
+        </w:rPr>
+        <w:t xml:space="preserve"> references</w:t>
+      </w:r>
+      <w:r>
+        <w:rPr>
+          <w:sz w:val="24"/>
+          <w:szCs w:val="24"/>
+        </w:rPr>
+        <w:t xml:space="preserve"> </w:t>
+      </w:r>
+      <w:r>
+        <w:rPr>
+          <w:sz w:val="24"/>
+          <w:szCs w:val="24"/>
+        </w:rPr>
+        <w:t>which can be accessed at any point of the navigation within the application</w:t>
+      </w:r>
+      <w:r>
+        <w:rPr>
+          <w:sz w:val="24"/>
+          <w:szCs w:val="24"/>
+        </w:rPr>
+        <w:t>.</w:t>
+      </w:r>
+      <w:r>
+        <w:rPr>
+          <w:sz w:val="24"/>
+          <w:szCs w:val="24"/>
+        </w:rPr>
+        <w:t xml:space="preserve"> </w:t>
+      </w:r>
+      <w:r>
+        <w:rPr>
+          <w:sz w:val="24"/>
+          <w:szCs w:val="24"/>
+        </w:rPr>
+        <w:t>The search allows plain text questions or gene symbols</w:t>
+      </w:r>
+      <w:r>
+        <w:rPr>
+          <w:sz w:val="24"/>
+          <w:szCs w:val="24"/>
+        </w:rPr>
+        <w:t xml:space="preserve"> with large list of predefined filters</w:t>
+      </w:r>
+      <w:r>
+        <w:rPr>
+          <w:sz w:val="24"/>
+          <w:szCs w:val="24"/>
+        </w:rPr>
+        <w:t xml:space="preserve"> on the results of a search.</w:t>
+      </w:r>
+      <w:r>
+        <w:rPr>
+          <w:sz w:val="24"/>
+          <w:szCs w:val="24"/>
+        </w:rPr>
+        <w:t xml:space="preserve"> Extensive zooming </w:t>
+      </w:r>
+      <w:r>
+        <w:rPr>
+          <w:sz w:val="24"/>
+          <w:szCs w:val="24"/>
+        </w:rPr>
+        <w:t>capabilities</w:t>
+      </w:r>
+      <w:r>
+        <w:rPr>
+          <w:sz w:val="24"/>
+          <w:szCs w:val="24"/>
+        </w:rPr>
+        <w:t xml:space="preserve"> allow to have an eagle-eye view of the </w:t>
+      </w:r>
+      <w:r>
+        <w:rPr>
+          <w:sz w:val="24"/>
+          <w:szCs w:val="24"/>
+        </w:rPr>
+        <w:t>intricacies</w:t>
+      </w:r>
+      <w:r>
+        <w:rPr>
+          <w:sz w:val="24"/>
+          <w:szCs w:val="24"/>
+        </w:rPr>
+        <w:t xml:space="preserve"> of pathways </w:t>
+      </w:r>
+      <w:r>
+        <w:rPr>
+          <w:sz w:val="24"/>
+          <w:szCs w:val="24"/>
+        </w:rPr>
+        <w:t xml:space="preserve">which can give a sense of the complex </w:t>
+      </w:r>
+      <w:r>
+        <w:rPr>
+          <w:sz w:val="24"/>
+          <w:szCs w:val="24"/>
+        </w:rPr>
+        <w:t>inter-</w:t>
+      </w:r>
+      <w:r>
+        <w:rPr>
+          <w:sz w:val="24"/>
+          <w:szCs w:val="24"/>
+        </w:rPr>
+        <w:t xml:space="preserve">connections of these </w:t>
+      </w:r>
+      <w:r>
+        <w:rPr>
+          <w:sz w:val="24"/>
+          <w:szCs w:val="24"/>
+        </w:rPr>
+        <w:t>pathways</w:t>
+      </w:r>
+      <w:r>
+        <w:rPr>
+          <w:sz w:val="24"/>
+          <w:szCs w:val="24"/>
+        </w:rPr>
+        <w:t xml:space="preserve"> </w:t>
+      </w:r>
+      <w:r>
+        <w:rPr>
+          <w:sz w:val="24"/>
+          <w:szCs w:val="24"/>
+        </w:rPr>
+        <w:t xml:space="preserve">and to zoom in </w:t>
+      </w:r>
+      <w:r>
+        <w:rPr>
+          <w:sz w:val="24"/>
+          <w:szCs w:val="24"/>
+        </w:rPr>
+        <w:t>if required</w:t>
+      </w:r>
+      <w:r>
+        <w:rPr>
+          <w:sz w:val="24"/>
+          <w:szCs w:val="24"/>
+        </w:rPr>
+        <w:t xml:space="preserve">.  A click on a molecule gives access to a full description of its chemical and biological properties, its 3-D folding shapes </w:t>
+      </w:r>
+      <w:r>
+        <w:rPr>
+          <w:sz w:val="24"/>
+          <w:szCs w:val="24"/>
+        </w:rPr>
+        <w:t xml:space="preserve">and many other details </w:t>
+      </w:r>
+      <w:r>
+        <w:rPr>
+          <w:sz w:val="24"/>
+          <w:szCs w:val="24"/>
+        </w:rPr>
+        <w:t xml:space="preserve">through </w:t>
+      </w:r>
+      <w:r>
+        <w:rPr>
+          <w:sz w:val="24"/>
+          <w:szCs w:val="24"/>
+        </w:rPr>
+        <w:t xml:space="preserve">several protein databases. </w:t>
+      </w:r>
+      <w:r>
+        <w:rPr>
+          <w:sz w:val="24"/>
+          <w:szCs w:val="24"/>
+        </w:rPr>
+        <w:t xml:space="preserve">Expression in TPM </w:t>
+      </w:r>
+      <w:r>
+        <w:rPr>
+          <w:sz w:val="24"/>
+          <w:szCs w:val="24"/>
+        </w:rPr>
+        <w:t xml:space="preserve">for each part of </w:t>
+      </w:r>
+      <w:r>
+        <w:rPr>
+          <w:sz w:val="24"/>
+          <w:szCs w:val="24"/>
+        </w:rPr>
+        <w:t xml:space="preserve">the human body, </w:t>
+      </w:r>
+      <w:r>
+        <w:rPr>
+          <w:sz w:val="24"/>
+          <w:szCs w:val="24"/>
+        </w:rPr>
+        <w:t>rega</w:t>
+      </w:r>
+      <w:r>
+        <w:rPr>
+          <w:sz w:val="24"/>
+          <w:szCs w:val="24"/>
+        </w:rPr>
+        <w:t>r</w:t>
+      </w:r>
+      <w:r>
+        <w:rPr>
+          <w:sz w:val="24"/>
+          <w:szCs w:val="24"/>
+        </w:rPr>
+        <w:t>ding</w:t>
+      </w:r>
+      <w:r>
+        <w:rPr>
+          <w:sz w:val="24"/>
+          <w:szCs w:val="24"/>
+        </w:rPr>
+        <w:t xml:space="preserve"> </w:t>
+      </w:r>
+      <w:r>
+        <w:rPr>
+          <w:sz w:val="24"/>
+          <w:szCs w:val="24"/>
+        </w:rPr>
+        <w:t xml:space="preserve">the </w:t>
+      </w:r>
+      <w:r>
+        <w:rPr>
+          <w:sz w:val="24"/>
+          <w:szCs w:val="24"/>
+        </w:rPr>
+        <w:t>gene</w:t>
+      </w:r>
+      <w:r>
+        <w:rPr>
+          <w:sz w:val="24"/>
+          <w:szCs w:val="24"/>
+        </w:rPr>
+        <w:t>s</w:t>
+      </w:r>
+      <w:r>
+        <w:rPr>
+          <w:sz w:val="24"/>
+          <w:szCs w:val="24"/>
+        </w:rPr>
+        <w:t xml:space="preserve"> involved in the formation of proteins, is provided with access to experiments related to the quantification of </w:t>
+      </w:r>
+      <w:r>
+        <w:rPr>
+          <w:sz w:val="24"/>
+          <w:szCs w:val="24"/>
+        </w:rPr>
+        <w:t>the</w:t>
+      </w:r>
+      <w:r>
+        <w:rPr>
+          <w:sz w:val="24"/>
+          <w:szCs w:val="24"/>
+        </w:rPr>
+        <w:t xml:space="preserve">se </w:t>
+      </w:r>
+      <w:r>
+        <w:rPr>
+          <w:sz w:val="24"/>
+          <w:szCs w:val="24"/>
+        </w:rPr>
+        <w:t>expression levels</w:t>
+      </w:r>
+      <w:r>
+        <w:rPr>
+          <w:sz w:val="24"/>
+          <w:szCs w:val="24"/>
+        </w:rPr>
+        <w:t>.</w:t>
+      </w:r>
+      <w:r>
+        <w:rPr>
+          <w:sz w:val="24"/>
+          <w:szCs w:val="24"/>
+        </w:rPr>
+        <w:t xml:space="preserve"> </w:t>
+      </w:r>
+      <w:r>
+        <w:rPr>
+          <w:sz w:val="24"/>
+          <w:szCs w:val="24"/>
+        </w:rPr>
+        <w:t>Also</w:t>
+      </w:r>
+      <w:r>
+        <w:rPr>
+          <w:sz w:val="24"/>
+          <w:szCs w:val="24"/>
+        </w:rPr>
+        <w:t xml:space="preserve">, a </w:t>
+      </w:r>
+      <w:r>
+        <w:rPr>
+          <w:sz w:val="24"/>
+          <w:szCs w:val="24"/>
+        </w:rPr>
+        <w:t>g</w:t>
+      </w:r>
+      <w:r>
+        <w:rPr>
+          <w:sz w:val="24"/>
+          <w:szCs w:val="24"/>
+        </w:rPr>
+        <w:t xml:space="preserve">raphical representation </w:t>
+      </w:r>
+      <w:r>
+        <w:rPr>
+          <w:sz w:val="24"/>
+          <w:szCs w:val="24"/>
+        </w:rPr>
+        <w:t xml:space="preserve">of the reaction </w:t>
+      </w:r>
+      <w:r>
+        <w:rPr>
+          <w:sz w:val="24"/>
+          <w:szCs w:val="24"/>
+        </w:rPr>
+        <w:t>c</w:t>
+      </w:r>
+      <w:r>
+        <w:rPr>
+          <w:sz w:val="24"/>
+          <w:szCs w:val="24"/>
+        </w:rPr>
+        <w:t>omplements</w:t>
+      </w:r>
+      <w:r>
+        <w:rPr>
+          <w:sz w:val="24"/>
+          <w:szCs w:val="24"/>
+        </w:rPr>
+        <w:t xml:space="preserve"> the </w:t>
+      </w:r>
+      <w:r>
+        <w:rPr>
+          <w:sz w:val="24"/>
+          <w:szCs w:val="24"/>
+        </w:rPr>
+        <w:t>Systems Biology Graphical Notation diagrams (SBGN diagrams)</w:t>
+      </w:r>
+      <w:r>
+        <w:rPr>
+          <w:sz w:val="24"/>
+          <w:szCs w:val="24"/>
+        </w:rPr>
+        <w:t xml:space="preserve">, </w:t>
+      </w:r>
+      <w:r>
+        <w:rPr>
+          <w:sz w:val="24"/>
+          <w:szCs w:val="24"/>
+        </w:rPr>
+        <w:t>they</w:t>
+      </w:r>
+      <w:r>
+        <w:rPr>
+          <w:sz w:val="24"/>
+          <w:szCs w:val="24"/>
+        </w:rPr>
+        <w:t xml:space="preserve"> are </w:t>
+      </w:r>
+      <w:r>
+        <w:rPr>
+          <w:sz w:val="24"/>
+          <w:szCs w:val="24"/>
+        </w:rPr>
+        <w:t xml:space="preserve">colorful </w:t>
+      </w:r>
+      <w:r>
+        <w:rPr>
+          <w:sz w:val="24"/>
+          <w:szCs w:val="24"/>
+        </w:rPr>
+        <w:t xml:space="preserve">and </w:t>
+      </w:r>
+      <w:r>
+        <w:rPr>
+          <w:sz w:val="24"/>
+          <w:szCs w:val="24"/>
+        </w:rPr>
+        <w:t>high-level description of these complex reactions.</w:t>
+      </w:r>
+      <w:r>
+        <w:rPr>
+          <w:sz w:val="24"/>
+          <w:szCs w:val="24"/>
+        </w:rPr>
+        <w:t xml:space="preserve"> Analysis of </w:t>
+      </w:r>
+      <w:r>
+        <w:rPr>
+          <w:sz w:val="24"/>
+          <w:szCs w:val="24"/>
+        </w:rPr>
+        <w:t xml:space="preserve">specific data set is possible manually or programmatically. Overall, </w:t>
+      </w:r>
+      <w:r>
+        <w:rPr>
+          <w:sz w:val="24"/>
+          <w:szCs w:val="24"/>
+        </w:rPr>
+        <w:t xml:space="preserve">user experience is very </w:t>
+      </w:r>
+      <w:r>
+        <w:rPr>
+          <w:sz w:val="24"/>
+          <w:szCs w:val="24"/>
+        </w:rPr>
+        <w:t>smooth</w:t>
+      </w:r>
+      <w:r>
+        <w:rPr>
+          <w:sz w:val="24"/>
+          <w:szCs w:val="24"/>
+        </w:rPr>
+        <w:t>, the UI is fast and intuitive</w:t>
+      </w:r>
+      <w:r>
+        <w:rPr>
+          <w:sz w:val="24"/>
+          <w:szCs w:val="24"/>
+        </w:rPr>
+        <w:t>, and quickly the application gives access to a huge amount of information at different level of details or explanations.</w:t>
       </w:r>
     </w:p>
     <w:p>

</xml_diff>